<commit_message>
Move VS related code to Private Repo. Add new projects.
Signed-off-by: jinfengz <jinfeng.zhuang@aliyun.com>
</commit_message>
<xml_diff>
--- a/Documentation/ZSTACK.docx
+++ b/Documentation/ZSTACK.docx
@@ -1,10 +1,10 @@
 
 <file path=word/document.xml><?xml version="1.0" encoding="utf-8"?>
-<w:document xmlns:wpc="http://schemas.microsoft.com/office/word/2010/wordprocessingCanvas" xmlns:cx="http://schemas.microsoft.com/office/drawing/2014/chartex" xmlns:cx1="http://schemas.microsoft.com/office/drawing/2015/9/8/chartex" xmlns:cx2="http://schemas.microsoft.com/office/drawing/2015/10/21/chartex" xmlns:cx3="http://schemas.microsoft.com/office/drawing/2016/5/9/chartex" xmlns:cx4="http://schemas.microsoft.com/office/drawing/2016/5/10/chartex" xmlns:cx5="http://schemas.microsoft.com/office/drawing/2016/5/11/chartex" xmlns:cx6="http://schemas.microsoft.com/office/drawing/2016/5/12/chartex" xmlns:cx7="http://schemas.microsoft.com/office/drawing/2016/5/13/chartex" xmlns:cx8="http://schemas.microsoft.com/office/drawing/2016/5/14/chartex" xmlns:mc="http://schemas.openxmlformats.org/markup-compatibility/2006" xmlns:aink="http://schemas.microsoft.com/office/drawing/2016/ink" xmlns:am3d="http://schemas.microsoft.com/office/drawing/2017/model3d" xmlns:o="urn:schemas-microsoft-com:office:office" xmlns:r="http://schemas.openxmlformats.org/officeDocument/2006/relationships" xmlns:m="http://schemas.openxmlformats.org/officeDocument/2006/math" xmlns:v="urn:schemas-microsoft-com:vml" xmlns:wp14="http://schemas.microsoft.com/office/word/2010/wordprocessingDrawing" xmlns:wp="http://schemas.openxmlformats.org/drawingml/2006/wordprocessingDrawing" xmlns:w10="urn:schemas-microsoft-com:office:word" xmlns:w="http://schemas.openxmlformats.org/wordprocessingml/2006/main" xmlns:w14="http://schemas.microsoft.com/office/word/2010/wordml" xmlns:w15="http://schemas.microsoft.com/office/word/2012/wordml" xmlns:w16cid="http://schemas.microsoft.com/office/word/2016/wordml/cid" xmlns:w16se="http://schemas.microsoft.com/office/word/2015/wordml/symex" xmlns:wpg="http://schemas.microsoft.com/office/word/2010/wordprocessingGroup" xmlns:wpi="http://schemas.microsoft.com/office/word/2010/wordprocessingInk" xmlns:wne="http://schemas.microsoft.com/office/word/2006/wordml" xmlns:wps="http://schemas.microsoft.com/office/word/2010/wordprocessingShape" mc:Ignorable="w14 w15 w16se w16cid wp14">
+<w:document xmlns:wpc="http://schemas.microsoft.com/office/word/2010/wordprocessingCanvas" xmlns:cx="http://schemas.microsoft.com/office/drawing/2014/chartex" xmlns:cx1="http://schemas.microsoft.com/office/drawing/2015/9/8/chartex" xmlns:cx2="http://schemas.microsoft.com/office/drawing/2015/10/21/chartex" xmlns:cx3="http://schemas.microsoft.com/office/drawing/2016/5/9/chartex" xmlns:cx4="http://schemas.microsoft.com/office/drawing/2016/5/10/chartex" xmlns:cx5="http://schemas.microsoft.com/office/drawing/2016/5/11/chartex" xmlns:cx6="http://schemas.microsoft.com/office/drawing/2016/5/12/chartex" xmlns:cx7="http://schemas.microsoft.com/office/drawing/2016/5/13/chartex" xmlns:cx8="http://schemas.microsoft.com/office/drawing/2016/5/14/chartex" xmlns:mc="http://schemas.openxmlformats.org/markup-compatibility/2006" xmlns:aink="http://schemas.microsoft.com/office/drawing/2016/ink" xmlns:am3d="http://schemas.microsoft.com/office/drawing/2017/model3d" xmlns:o="urn:schemas-microsoft-com:office:office" xmlns:r="http://schemas.openxmlformats.org/officeDocument/2006/relationships" xmlns:m="http://schemas.openxmlformats.org/officeDocument/2006/math" xmlns:v="urn:schemas-microsoft-com:vml" xmlns:wp14="http://schemas.microsoft.com/office/word/2010/wordprocessingDrawing" xmlns:wp="http://schemas.openxmlformats.org/drawingml/2006/wordprocessingDrawing" xmlns:w10="urn:schemas-microsoft-com:office:word" xmlns:w="http://schemas.openxmlformats.org/wordprocessingml/2006/main" xmlns:w14="http://schemas.microsoft.com/office/word/2010/wordml" xmlns:w15="http://schemas.microsoft.com/office/word/2012/wordml" xmlns:w16cex="http://schemas.microsoft.com/office/word/2018/wordml/cex" xmlns:w16cid="http://schemas.microsoft.com/office/word/2016/wordml/cid" xmlns:w16="http://schemas.microsoft.com/office/word/2018/wordml" xmlns:w16sdtdh="http://schemas.microsoft.com/office/word/2020/wordml/sdtdatahash" xmlns:w16se="http://schemas.microsoft.com/office/word/2015/wordml/symex" xmlns:wpg="http://schemas.microsoft.com/office/word/2010/wordprocessingGroup" xmlns:wpi="http://schemas.microsoft.com/office/word/2010/wordprocessingInk" xmlns:wne="http://schemas.microsoft.com/office/word/2006/wordml" xmlns:wps="http://schemas.microsoft.com/office/word/2010/wordprocessingShape" mc:Ignorable="w14 w15 w16se w16cid w16 w16cex w16sdtdh wp14">
   <w:body>
     <w:p>
       <w:pPr>
-        <w:pStyle w:val="a3"/>
+        <w:pStyle w:val="Title"/>
       </w:pPr>
       <w:r>
         <w:rPr>
@@ -18,37 +18,20 @@
     </w:p>
     <w:p>
       <w:pPr>
-        <w:widowControl/>
-        <w:jc w:val="left"/>
-        <w:rPr>
-          <w:b/>
-          <w:bCs/>
-          <w:kern w:val="44"/>
-          <w:sz w:val="44"/>
-          <w:szCs w:val="44"/>
-        </w:rPr>
+        <w:pStyle w:val="Heading1"/>
       </w:pPr>
       <w:bookmarkStart w:id="0" w:name="_框架"/>
       <w:bookmarkEnd w:id="0"/>
       <w:r>
-        <w:br w:type="page"/>
-      </w:r>
-    </w:p>
-    <w:p>
-      <w:pPr>
-        <w:pStyle w:val="1"/>
-      </w:pPr>
-      <w:r>
-        <w:rPr>
-          <w:rFonts w:hint="eastAsia"/>
-        </w:rPr>
-        <w:lastRenderedPageBreak/>
+        <w:rPr>
+          <w:rFonts w:hint="eastAsia"/>
+        </w:rPr>
         <w:t>框架</w:t>
       </w:r>
     </w:p>
     <w:tbl>
       <w:tblPr>
-        <w:tblStyle w:val="a6"/>
+        <w:tblStyle w:val="TableGrid"/>
         <w:tblW w:w="0" w:type="auto"/>
         <w:tblLook w:val="04A0" w:firstRow="1" w:lastRow="0" w:firstColumn="1" w:lastColumn="0" w:noHBand="0" w:noVBand="1"/>
       </w:tblPr>
@@ -242,66 +225,57 @@
     <w:p/>
     <w:p>
       <w:pPr>
-        <w:widowControl/>
-        <w:jc w:val="left"/>
-        <w:rPr>
-          <w:b/>
-          <w:bCs/>
+        <w:pStyle w:val="Heading1"/>
+        <w:rPr>
           <w:kern w:val="44"/>
           <w:sz w:val="44"/>
           <w:szCs w:val="44"/>
         </w:rPr>
       </w:pPr>
       <w:r>
-        <w:br w:type="page"/>
+        <w:rPr>
+          <w:rFonts w:hint="eastAsia"/>
+        </w:rPr>
+        <w:t>L</w:t>
+      </w:r>
+      <w:r>
+        <w:rPr>
+          <w:rFonts w:hint="eastAsia"/>
+        </w:rPr>
+        <w:t>og</w:t>
       </w:r>
     </w:p>
     <w:p>
       <w:pPr>
-        <w:pStyle w:val="1"/>
-        <w:rPr>
-          <w:rFonts w:hint="eastAsia"/>
-        </w:rPr>
-      </w:pPr>
-      <w:r>
-        <w:rPr>
-          <w:rFonts w:hint="eastAsia"/>
-        </w:rPr>
-        <w:lastRenderedPageBreak/>
-        <w:t>L</w:t>
-      </w:r>
-      <w:r>
-        <w:t>OG</w:t>
-      </w:r>
-      <w:r>
-        <w:rPr>
-          <w:rFonts w:hint="eastAsia"/>
-        </w:rPr>
-        <w:t>设计</w:t>
-      </w:r>
-      <w:bookmarkStart w:id="1" w:name="_GoBack"/>
-      <w:bookmarkEnd w:id="1"/>
+        <w:pStyle w:val="Heading2"/>
+      </w:pPr>
+      <w:r>
+        <w:rPr>
+          <w:rFonts w:hint="eastAsia"/>
+        </w:rPr>
+        <w:t>U</w:t>
+      </w:r>
+      <w:r>
+        <w:t>sage</w:t>
+      </w:r>
     </w:p>
     <w:p>
       <w:pPr>
-        <w:pStyle w:val="2"/>
-      </w:pPr>
-      <w:r>
-        <w:rPr>
-          <w:rFonts w:hint="eastAsia"/>
-        </w:rPr>
-        <w:t>U</w:t>
-      </w:r>
-      <w:r>
-        <w:t>sage</w:t>
+        <w:ind w:firstLine="420"/>
+      </w:pPr>
+      <w:r>
+        <w:rPr>
+          <w:rFonts w:hint="eastAsia"/>
+        </w:rPr>
+        <w:t>#</w:t>
+      </w:r>
+      <w:r>
+        <w:t>include &lt;zstack/log.h&gt;</w:t>
       </w:r>
     </w:p>
     <w:p>
       <w:pPr>
         <w:ind w:firstLine="420"/>
-        <w:rPr>
-          <w:rFonts w:hint="eastAsia"/>
-        </w:rPr>
       </w:pPr>
       <w:r>
         <w:rPr>
@@ -310,42 +284,19 @@
         <w:t>#</w:t>
       </w:r>
       <w:r>
-        <w:t>include &lt;zstack/log.h&gt;</w:t>
+        <w:t xml:space="preserve">define LOG_MODULE </w:t>
+      </w:r>
+      <w:r>
+        <w:t>(</w:t>
+      </w:r>
+      <w:r>
+        <w:t>LOG_MODULE_APP</w:t>
+      </w:r>
+      <w:r>
+        <w:t>)</w:t>
       </w:r>
     </w:p>
-    <w:p>
-      <w:pPr>
-        <w:ind w:firstLine="420"/>
-        <w:rPr>
-          <w:rFonts w:hint="eastAsia"/>
-        </w:rPr>
-      </w:pPr>
-      <w:r>
-        <w:rPr>
-          <w:rFonts w:hint="eastAsia"/>
-        </w:rPr>
-        <w:t>#</w:t>
-      </w:r>
-      <w:r>
-        <w:t xml:space="preserve">define LOG_MODULE </w:t>
-      </w:r>
-      <w:r>
-        <w:t>(</w:t>
-      </w:r>
-      <w:r>
-        <w:t>LOG_MODULE_APP</w:t>
-      </w:r>
-      <w:r>
-        <w:t>)</w:t>
-      </w:r>
-    </w:p>
-    <w:p>
-      <w:pPr>
-        <w:rPr>
-          <w:rFonts w:hint="eastAsia"/>
-        </w:rPr>
-      </w:pPr>
-    </w:p>
+    <w:p/>
     <w:p>
       <w:r>
         <w:rPr>
@@ -405,7 +356,7 @@
     <w:p/>
     <w:tbl>
       <w:tblPr>
-        <w:tblStyle w:val="a6"/>
+        <w:tblStyle w:val="TableGrid"/>
         <w:tblW w:w="0" w:type="auto"/>
         <w:tblLook w:val="04A0" w:firstRow="1" w:lastRow="0" w:firstColumn="1" w:lastColumn="0" w:noHBand="0" w:noVBand="1"/>
       </w:tblPr>
@@ -549,17 +500,17 @@
     </w:p>
     <w:p>
       <w:pPr>
-        <w:pStyle w:val="a5"/>
+        <w:pStyle w:val="ListParagraph"/>
         <w:numPr>
           <w:ilvl w:val="0"/>
           <w:numId w:val="3"/>
         </w:numPr>
-        <w:ind w:firstLineChars="0"/>
-      </w:pPr>
-      <w:r>
-        <w:rPr>
-          <w:rFonts w:hint="eastAsia"/>
-        </w:rPr>
+      </w:pPr>
+      <w:r>
+        <w:rPr>
+          <w:rFonts w:hint="eastAsia"/>
+        </w:rPr>
+        <w:lastRenderedPageBreak/>
         <w:t>不在</w:t>
       </w:r>
       <w:r>
@@ -592,12 +543,11 @@
     </w:p>
     <w:p>
       <w:pPr>
-        <w:pStyle w:val="a5"/>
+        <w:pStyle w:val="ListParagraph"/>
         <w:numPr>
           <w:ilvl w:val="0"/>
           <w:numId w:val="3"/>
         </w:numPr>
-        <w:ind w:firstLineChars="0"/>
       </w:pPr>
       <w:r>
         <w:rPr>
@@ -623,12 +573,11 @@
     </w:p>
     <w:p>
       <w:pPr>
-        <w:pStyle w:val="a5"/>
+        <w:pStyle w:val="ListParagraph"/>
         <w:numPr>
           <w:ilvl w:val="0"/>
           <w:numId w:val="3"/>
         </w:numPr>
-        <w:ind w:firstLineChars="0"/>
       </w:pPr>
       <w:r>
         <w:rPr>
@@ -654,12 +603,11 @@
     </w:p>
     <w:p>
       <w:pPr>
-        <w:pStyle w:val="a5"/>
+        <w:pStyle w:val="ListParagraph"/>
         <w:numPr>
           <w:ilvl w:val="0"/>
           <w:numId w:val="3"/>
         </w:numPr>
-        <w:ind w:firstLineChars="0"/>
       </w:pPr>
       <w:r>
         <w:rPr>
@@ -691,12 +639,11 @@
     </w:p>
     <w:p>
       <w:pPr>
-        <w:pStyle w:val="a5"/>
+        <w:pStyle w:val="ListParagraph"/>
         <w:numPr>
           <w:ilvl w:val="0"/>
           <w:numId w:val="3"/>
         </w:numPr>
-        <w:ind w:firstLineChars="0"/>
       </w:pPr>
       <w:r>
         <w:rPr>
@@ -799,7 +746,7 @@
     </w:p>
     <w:p>
       <w:pPr>
-        <w:pStyle w:val="2"/>
+        <w:pStyle w:val="Heading2"/>
       </w:pPr>
       <w:r>
         <w:t>LEVEL</w:t>
@@ -807,7 +754,7 @@
     </w:p>
     <w:tbl>
       <w:tblPr>
-        <w:tblStyle w:val="a6"/>
+        <w:tblStyle w:val="TableGrid"/>
         <w:tblW w:w="0" w:type="auto"/>
         <w:tblLook w:val="04A0" w:firstRow="1" w:lastRow="0" w:firstColumn="1" w:lastColumn="0" w:noHBand="0" w:noVBand="1"/>
       </w:tblPr>
@@ -1047,7 +994,7 @@
     </w:p>
     <w:p>
       <w:pPr>
-        <w:pStyle w:val="2"/>
+        <w:pStyle w:val="Heading2"/>
       </w:pPr>
       <w:r>
         <w:rPr>
@@ -1146,7 +1093,6 @@
         <w:rPr>
           <w:rFonts w:hint="eastAsia"/>
         </w:rPr>
-        <w:lastRenderedPageBreak/>
         <w:t>因此还设计了一个工具，为每个源文件生成文件</w:t>
       </w:r>
       <w:r>
@@ -1306,6 +1252,7 @@
         <w:rPr>
           <w:rFonts w:hint="eastAsia"/>
         </w:rPr>
+        <w:lastRenderedPageBreak/>
         <w:t>如果真的有</w:t>
       </w:r>
       <w:r>
@@ -1504,7 +1451,6 @@
         <w:t>endif</w:t>
       </w:r>
     </w:p>
-    <w:p/>
     <w:p>
       <w:r>
         <w:rPr>
@@ -1542,7 +1488,7 @@
       <w:hyperlink w:anchor="_框架" w:history="1">
         <w:r>
           <w:rPr>
-            <w:rStyle w:val="a7"/>
+            <w:rStyle w:val="Hyperlink"/>
             <w:rFonts w:hint="eastAsia"/>
           </w:rPr>
           <w:t>框架</w:t>
@@ -1555,176 +1501,85 @@
         <w:t>。</w:t>
       </w:r>
     </w:p>
-    <w:p/>
     <w:p>
       <w:pPr>
-        <w:pStyle w:val="2"/>
-      </w:pPr>
-      <w:r>
-        <w:rPr>
-          <w:rFonts w:hint="eastAsia"/>
-        </w:rPr>
-        <w:t>A</w:t>
-      </w:r>
-      <w:r>
-        <w:t>PI</w:t>
+        <w:pStyle w:val="Heading1"/>
+      </w:pPr>
+      <w:r>
+        <w:rPr>
+          <w:rFonts w:hint="eastAsia"/>
+        </w:rPr>
+        <w:t>算法</w:t>
       </w:r>
     </w:p>
     <w:p>
-      <w:r>
-        <w:t>extern void log_init(char *config);</w:t>
+      <w:pPr>
+        <w:pStyle w:val="Heading2"/>
+      </w:pPr>
+      <w:r>
+        <w:t>MD5</w:t>
       </w:r>
     </w:p>
     <w:p>
-      <w:r>
-        <w:t>#define log(lvl, argv, ...)</w:t>
-      </w:r>
-      <w:r>
-        <w:rPr>
-          <w:rFonts w:hint="eastAsia"/>
-        </w:rPr>
-        <w:t xml:space="preserve"> </w:t>
+      <w:pPr>
+        <w:pStyle w:val="Heading3"/>
+      </w:pPr>
+      <w:r>
+        <w:rPr>
+          <w:rFonts w:hint="eastAsia"/>
+        </w:rPr>
+        <w:t>实例</w:t>
       </w:r>
     </w:p>
     <w:p>
       <w:r>
         <w:rPr>
-          <w:rFonts w:hint="eastAsia"/>
-        </w:rPr>
-        <w:t>L</w:t>
-      </w:r>
-      <w:r>
-        <w:t>OG</w:t>
-      </w:r>
-      <w:r>
-        <w:rPr>
-          <w:rFonts w:hint="eastAsia"/>
-        </w:rPr>
-        <w:t>的</w:t>
-      </w:r>
-      <w:r>
-        <w:rPr>
-          <w:rFonts w:hint="eastAsia"/>
-        </w:rPr>
-        <w:t>A</w:t>
-      </w:r>
-      <w:r>
-        <w:t>PI</w:t>
-      </w:r>
-      <w:r>
-        <w:rPr>
-          <w:rFonts w:hint="eastAsia"/>
-        </w:rPr>
-        <w:t>是</w:t>
-      </w:r>
-      <w:r>
-        <w:rPr>
-          <w:rFonts w:hint="eastAsia"/>
-        </w:rPr>
-        <w:t>l</w:t>
-      </w:r>
-      <w:r>
-        <w:t>og(level, …)</w:t>
-      </w:r>
-      <w:r>
-        <w:rPr>
-          <w:rFonts w:hint="eastAsia"/>
-        </w:rPr>
-        <w:t>，不能再复杂了。</w:t>
-      </w:r>
-      <w:r>
-        <w:rPr>
-          <w:rFonts w:hint="eastAsia"/>
-        </w:rPr>
-        <w:t>参数</w:t>
-      </w:r>
-      <w:r>
-        <w:rPr>
-          <w:rFonts w:hint="eastAsia"/>
-        </w:rPr>
-        <w:t>level</w:t>
-      </w:r>
-      <w:r>
-        <w:rPr>
-          <w:rFonts w:hint="eastAsia"/>
-        </w:rPr>
-        <w:t>是必须的，这对每一条任务定性。</w:t>
+          <w:noProof/>
+        </w:rPr>
+        <w:drawing>
+          <wp:inline distT="0" distB="0" distL="0" distR="0" wp14:anchorId="7B5CF53E" wp14:editId="25FAD635">
+            <wp:extent cx="5274310" cy="3974465"/>
+            <wp:effectExtent l="0" t="0" r="2540" b="6985"/>
+            <wp:docPr id="1" name="Picture 1" descr="Text&#10;&#10;Description automatically generated"/>
+            <wp:cNvGraphicFramePr>
+              <a:graphicFrameLocks xmlns:a="http://schemas.openxmlformats.org/drawingml/2006/main" noChangeAspect="1"/>
+            </wp:cNvGraphicFramePr>
+            <a:graphic xmlns:a="http://schemas.openxmlformats.org/drawingml/2006/main">
+              <a:graphicData uri="http://schemas.openxmlformats.org/drawingml/2006/picture">
+                <pic:pic xmlns:pic="http://schemas.openxmlformats.org/drawingml/2006/picture">
+                  <pic:nvPicPr>
+                    <pic:cNvPr id="1" name="Picture 1" descr="Text&#10;&#10;Description automatically generated"/>
+                    <pic:cNvPicPr/>
+                  </pic:nvPicPr>
+                  <pic:blipFill>
+                    <a:blip r:embed="rId5"/>
+                    <a:stretch>
+                      <a:fillRect/>
+                    </a:stretch>
+                  </pic:blipFill>
+                  <pic:spPr>
+                    <a:xfrm>
+                      <a:off x="0" y="0"/>
+                      <a:ext cx="5274310" cy="3974465"/>
+                    </a:xfrm>
+                    <a:prstGeom prst="rect">
+                      <a:avLst/>
+                    </a:prstGeom>
+                  </pic:spPr>
+                </pic:pic>
+              </a:graphicData>
+            </a:graphic>
+          </wp:inline>
+        </w:drawing>
       </w:r>
     </w:p>
     <w:p>
       <w:pPr>
-        <w:widowControl/>
-        <w:jc w:val="left"/>
-      </w:pPr>
-      <w:r>
-        <w:br w:type="page"/>
-      </w:r>
+        <w:rPr>
+          <w:rFonts w:hint="eastAsia"/>
+        </w:rPr>
+      </w:pPr>
     </w:p>
-    <w:p>
-      <w:pPr>
-        <w:pStyle w:val="1"/>
-      </w:pPr>
-      <w:r>
-        <w:rPr>
-          <w:rFonts w:hint="eastAsia"/>
-        </w:rPr>
-        <w:lastRenderedPageBreak/>
-        <w:t>A</w:t>
-      </w:r>
-      <w:r>
-        <w:t>PI</w:t>
-      </w:r>
-    </w:p>
-    <w:p>
-      <w:r>
-        <w:rPr>
-          <w:rFonts w:hint="eastAsia"/>
-        </w:rPr>
-        <w:t>按照字母顺序排列</w:t>
-      </w:r>
-      <w:r>
-        <w:rPr>
-          <w:rFonts w:hint="eastAsia"/>
-        </w:rPr>
-        <w:t>。</w:t>
-      </w:r>
-    </w:p>
-    <w:p>
-      <w:pPr>
-        <w:pStyle w:val="2"/>
-      </w:pPr>
-      <w:r>
-        <w:t>log_init</w:t>
-      </w:r>
-    </w:p>
-    <w:p>
-      <w:r>
-        <w:t>int</w:t>
-      </w:r>
-      <w:r>
-        <w:t xml:space="preserve"> log_init(char *config)</w:t>
-      </w:r>
-      <w:r>
-        <w:t>;</w:t>
-      </w:r>
-    </w:p>
-    <w:p>
-      <w:pPr>
-        <w:pStyle w:val="2"/>
-      </w:pPr>
-      <w:r>
-        <w:t>log</w:t>
-      </w:r>
-    </w:p>
-    <w:p>
-      <w:r>
-        <w:t>void log(int level, …)</w:t>
-      </w:r>
-      <w:r>
-        <w:t>;</w:t>
-      </w:r>
-    </w:p>
-    <w:p/>
     <w:sectPr>
       <w:pgSz w:w="11906" w:h="16838"/>
       <w:pgMar w:top="1440" w:right="1800" w:bottom="1440" w:left="1800" w:header="851" w:footer="992" w:gutter="0"/>
@@ -1736,8 +1591,103 @@
 </file>
 
 <file path=word/numbering.xml><?xml version="1.0" encoding="utf-8"?>
-<w:numbering xmlns:wpc="http://schemas.microsoft.com/office/word/2010/wordprocessingCanvas" xmlns:cx="http://schemas.microsoft.com/office/drawing/2014/chartex" xmlns:cx1="http://schemas.microsoft.com/office/drawing/2015/9/8/chartex" xmlns:cx2="http://schemas.microsoft.com/office/drawing/2015/10/21/chartex" xmlns:cx3="http://schemas.microsoft.com/office/drawing/2016/5/9/chartex" xmlns:cx4="http://schemas.microsoft.com/office/drawing/2016/5/10/chartex" xmlns:cx5="http://schemas.microsoft.com/office/drawing/2016/5/11/chartex" xmlns:cx6="http://schemas.microsoft.com/office/drawing/2016/5/12/chartex" xmlns:cx7="http://schemas.microsoft.com/office/drawing/2016/5/13/chartex" xmlns:cx8="http://schemas.microsoft.com/office/drawing/2016/5/14/chartex" xmlns:mc="http://schemas.openxmlformats.org/markup-compatibility/2006" xmlns:aink="http://schemas.microsoft.com/office/drawing/2016/ink" xmlns:am3d="http://schemas.microsoft.com/office/drawing/2017/model3d" xmlns:o="urn:schemas-microsoft-com:office:office" xmlns:r="http://schemas.openxmlformats.org/officeDocument/2006/relationships" xmlns:m="http://schemas.openxmlformats.org/officeDocument/2006/math" xmlns:v="urn:schemas-microsoft-com:vml" xmlns:wp14="http://schemas.microsoft.com/office/word/2010/wordprocessingDrawing" xmlns:wp="http://schemas.openxmlformats.org/drawingml/2006/wordprocessingDrawing" xmlns:w10="urn:schemas-microsoft-com:office:word" xmlns:w="http://schemas.openxmlformats.org/wordprocessingml/2006/main" xmlns:w14="http://schemas.microsoft.com/office/word/2010/wordml" xmlns:w15="http://schemas.microsoft.com/office/word/2012/wordml" xmlns:w16cid="http://schemas.microsoft.com/office/word/2016/wordml/cid" xmlns:w16se="http://schemas.microsoft.com/office/word/2015/wordml/symex" xmlns:wpg="http://schemas.microsoft.com/office/word/2010/wordprocessingGroup" xmlns:wpi="http://schemas.microsoft.com/office/word/2010/wordprocessingInk" xmlns:wne="http://schemas.microsoft.com/office/word/2006/wordml" xmlns:wps="http://schemas.microsoft.com/office/word/2010/wordprocessingShape" mc:Ignorable="w14 w15 w16se w16cid wp14">
+<w:numbering xmlns:wpc="http://schemas.microsoft.com/office/word/2010/wordprocessingCanvas" xmlns:cx="http://schemas.microsoft.com/office/drawing/2014/chartex" xmlns:cx1="http://schemas.microsoft.com/office/drawing/2015/9/8/chartex" xmlns:cx2="http://schemas.microsoft.com/office/drawing/2015/10/21/chartex" xmlns:cx3="http://schemas.microsoft.com/office/drawing/2016/5/9/chartex" xmlns:cx4="http://schemas.microsoft.com/office/drawing/2016/5/10/chartex" xmlns:cx5="http://schemas.microsoft.com/office/drawing/2016/5/11/chartex" xmlns:cx6="http://schemas.microsoft.com/office/drawing/2016/5/12/chartex" xmlns:cx7="http://schemas.microsoft.com/office/drawing/2016/5/13/chartex" xmlns:cx8="http://schemas.microsoft.com/office/drawing/2016/5/14/chartex" xmlns:mc="http://schemas.openxmlformats.org/markup-compatibility/2006" xmlns:aink="http://schemas.microsoft.com/office/drawing/2016/ink" xmlns:am3d="http://schemas.microsoft.com/office/drawing/2017/model3d" xmlns:o="urn:schemas-microsoft-com:office:office" xmlns:r="http://schemas.openxmlformats.org/officeDocument/2006/relationships" xmlns:m="http://schemas.openxmlformats.org/officeDocument/2006/math" xmlns:v="urn:schemas-microsoft-com:vml" xmlns:wp14="http://schemas.microsoft.com/office/word/2010/wordprocessingDrawing" xmlns:wp="http://schemas.openxmlformats.org/drawingml/2006/wordprocessingDrawing" xmlns:w10="urn:schemas-microsoft-com:office:word" xmlns:w="http://schemas.openxmlformats.org/wordprocessingml/2006/main" xmlns:w14="http://schemas.microsoft.com/office/word/2010/wordml" xmlns:w15="http://schemas.microsoft.com/office/word/2012/wordml" xmlns:w16cex="http://schemas.microsoft.com/office/word/2018/wordml/cex" xmlns:w16cid="http://schemas.microsoft.com/office/word/2016/wordml/cid" xmlns:w16="http://schemas.microsoft.com/office/word/2018/wordml" xmlns:w16sdtdh="http://schemas.microsoft.com/office/word/2020/wordml/sdtdatahash" xmlns:w16se="http://schemas.microsoft.com/office/word/2015/wordml/symex" xmlns:wpg="http://schemas.microsoft.com/office/word/2010/wordprocessingGroup" xmlns:wpi="http://schemas.microsoft.com/office/word/2010/wordprocessingInk" xmlns:wne="http://schemas.microsoft.com/office/word/2006/wordml" xmlns:wps="http://schemas.microsoft.com/office/word/2010/wordprocessingShape" mc:Ignorable="w14 w15 w16se w16cid w16 w16cex w16sdtdh wp14">
   <w:abstractNum w:abstractNumId="0" w15:restartNumberingAfterBreak="0">
+    <w:nsid w:val="1482775B"/>
+    <w:multiLevelType w:val="multilevel"/>
+    <w:tmpl w:val="0EBA3C40"/>
+    <w:lvl w:ilvl="0">
+      <w:start w:val="1"/>
+      <w:numFmt w:val="decimal"/>
+      <w:pStyle w:val="Heading1"/>
+      <w:lvlText w:val="%1"/>
+      <w:lvlJc w:val="left"/>
+      <w:pPr>
+        <w:ind w:left="432" w:hanging="432"/>
+      </w:pPr>
+    </w:lvl>
+    <w:lvl w:ilvl="1">
+      <w:start w:val="1"/>
+      <w:numFmt w:val="decimal"/>
+      <w:pStyle w:val="Heading2"/>
+      <w:lvlText w:val="%1.%2"/>
+      <w:lvlJc w:val="left"/>
+      <w:pPr>
+        <w:ind w:left="576" w:hanging="576"/>
+      </w:pPr>
+    </w:lvl>
+    <w:lvl w:ilvl="2">
+      <w:start w:val="1"/>
+      <w:numFmt w:val="decimal"/>
+      <w:pStyle w:val="Heading3"/>
+      <w:lvlText w:val="%1.%2.%3"/>
+      <w:lvlJc w:val="left"/>
+      <w:pPr>
+        <w:ind w:left="720" w:hanging="720"/>
+      </w:pPr>
+    </w:lvl>
+    <w:lvl w:ilvl="3">
+      <w:start w:val="1"/>
+      <w:numFmt w:val="decimal"/>
+      <w:pStyle w:val="Heading4"/>
+      <w:lvlText w:val="%1.%2.%3.%4"/>
+      <w:lvlJc w:val="left"/>
+      <w:pPr>
+        <w:ind w:left="864" w:hanging="864"/>
+      </w:pPr>
+    </w:lvl>
+    <w:lvl w:ilvl="4">
+      <w:start w:val="1"/>
+      <w:numFmt w:val="decimal"/>
+      <w:pStyle w:val="Heading5"/>
+      <w:lvlText w:val="%1.%2.%3.%4.%5"/>
+      <w:lvlJc w:val="left"/>
+      <w:pPr>
+        <w:ind w:left="1008" w:hanging="1008"/>
+      </w:pPr>
+    </w:lvl>
+    <w:lvl w:ilvl="5">
+      <w:start w:val="1"/>
+      <w:numFmt w:val="decimal"/>
+      <w:pStyle w:val="Heading6"/>
+      <w:lvlText w:val="%1.%2.%3.%4.%5.%6"/>
+      <w:lvlJc w:val="left"/>
+      <w:pPr>
+        <w:ind w:left="1152" w:hanging="1152"/>
+      </w:pPr>
+    </w:lvl>
+    <w:lvl w:ilvl="6">
+      <w:start w:val="1"/>
+      <w:numFmt w:val="decimal"/>
+      <w:pStyle w:val="Heading7"/>
+      <w:lvlText w:val="%1.%2.%3.%4.%5.%6.%7"/>
+      <w:lvlJc w:val="left"/>
+      <w:pPr>
+        <w:ind w:left="1296" w:hanging="1296"/>
+      </w:pPr>
+    </w:lvl>
+    <w:lvl w:ilvl="7">
+      <w:start w:val="1"/>
+      <w:numFmt w:val="decimal"/>
+      <w:pStyle w:val="Heading8"/>
+      <w:lvlText w:val="%1.%2.%3.%4.%5.%6.%7.%8"/>
+      <w:lvlJc w:val="left"/>
+      <w:pPr>
+        <w:ind w:left="1440" w:hanging="1440"/>
+      </w:pPr>
+    </w:lvl>
+    <w:lvl w:ilvl="8">
+      <w:start w:val="1"/>
+      <w:numFmt w:val="decimal"/>
+      <w:pStyle w:val="Heading9"/>
+      <w:lvlText w:val="%1.%2.%3.%4.%5.%6.%7.%8.%9"/>
+      <w:lvlJc w:val="left"/>
+      <w:pPr>
+        <w:ind w:left="1584" w:hanging="1584"/>
+      </w:pPr>
+    </w:lvl>
+  </w:abstractNum>
+  <w:abstractNum w:abstractNumId="1" w15:restartNumberingAfterBreak="0">
     <w:nsid w:val="1A850E2C"/>
     <w:multiLevelType w:val="hybridMultilevel"/>
     <w:tmpl w:val="5FE67956"/>
@@ -1849,7 +1799,7 @@
       </w:rPr>
     </w:lvl>
   </w:abstractNum>
-  <w:abstractNum w:abstractNumId="1" w15:restartNumberingAfterBreak="0">
+  <w:abstractNum w:abstractNumId="2" w15:restartNumberingAfterBreak="0">
     <w:nsid w:val="388B6226"/>
     <w:multiLevelType w:val="hybridMultilevel"/>
     <w:tmpl w:val="01940916"/>
@@ -1961,7 +1911,7 @@
       </w:rPr>
     </w:lvl>
   </w:abstractNum>
-  <w:abstractNum w:abstractNumId="2" w15:restartNumberingAfterBreak="0">
+  <w:abstractNum w:abstractNumId="3" w15:restartNumberingAfterBreak="0">
     <w:nsid w:val="4E99141C"/>
     <w:multiLevelType w:val="hybridMultilevel"/>
     <w:tmpl w:val="9E7A5FB6"/>
@@ -2051,30 +2001,63 @@
     </w:lvl>
   </w:abstractNum>
   <w:num w:numId="1">
+    <w:abstractNumId w:val="2"/>
+  </w:num>
+  <w:num w:numId="2">
     <w:abstractNumId w:val="1"/>
   </w:num>
-  <w:num w:numId="2">
+  <w:num w:numId="3">
+    <w:abstractNumId w:val="3"/>
+  </w:num>
+  <w:num w:numId="4">
     <w:abstractNumId w:val="0"/>
   </w:num>
-  <w:num w:numId="3">
-    <w:abstractNumId w:val="2"/>
+  <w:num w:numId="5">
+    <w:abstractNumId w:val="0"/>
+  </w:num>
+  <w:num w:numId="6">
+    <w:abstractNumId w:val="0"/>
+  </w:num>
+  <w:num w:numId="7">
+    <w:abstractNumId w:val="0"/>
+  </w:num>
+  <w:num w:numId="8">
+    <w:abstractNumId w:val="0"/>
+  </w:num>
+  <w:num w:numId="9">
+    <w:abstractNumId w:val="0"/>
+  </w:num>
+  <w:num w:numId="10">
+    <w:abstractNumId w:val="0"/>
+  </w:num>
+  <w:num w:numId="11">
+    <w:abstractNumId w:val="0"/>
+  </w:num>
+  <w:num w:numId="12">
+    <w:abstractNumId w:val="0"/>
+  </w:num>
+  <w:num w:numId="13">
+    <w:abstractNumId w:val="0"/>
   </w:num>
 </w:numbering>
 </file>
 
 <file path=word/styles.xml><?xml version="1.0" encoding="utf-8"?>
-<w:styles xmlns:mc="http://schemas.openxmlformats.org/markup-compatibility/2006" xmlns:r="http://schemas.openxmlformats.org/officeDocument/2006/relationships" xmlns:w="http://schemas.openxmlformats.org/wordprocessingml/2006/main" xmlns:w14="http://schemas.microsoft.com/office/word/2010/wordml" xmlns:w15="http://schemas.microsoft.com/office/word/2012/wordml" xmlns:w16cid="http://schemas.microsoft.com/office/word/2016/wordml/cid" xmlns:w16se="http://schemas.microsoft.com/office/word/2015/wordml/symex" mc:Ignorable="w14 w15 w16se w16cid">
+<w:styles xmlns:mc="http://schemas.openxmlformats.org/markup-compatibility/2006" xmlns:r="http://schemas.openxmlformats.org/officeDocument/2006/relationships" xmlns:w="http://schemas.openxmlformats.org/wordprocessingml/2006/main" xmlns:w14="http://schemas.microsoft.com/office/word/2010/wordml" xmlns:w15="http://schemas.microsoft.com/office/word/2012/wordml" xmlns:w16cex="http://schemas.microsoft.com/office/word/2018/wordml/cex" xmlns:w16cid="http://schemas.microsoft.com/office/word/2016/wordml/cid" xmlns:w16="http://schemas.microsoft.com/office/word/2018/wordml" xmlns:w16sdtdh="http://schemas.microsoft.com/office/word/2020/wordml/sdtdatahash" xmlns:w16se="http://schemas.microsoft.com/office/word/2015/wordml/symex" mc:Ignorable="w14 w15 w16se w16cid w16 w16cex w16sdtdh">
   <w:docDefaults>
     <w:rPrDefault>
       <w:rPr>
         <w:rFonts w:asciiTheme="minorHAnsi" w:eastAsiaTheme="minorEastAsia" w:hAnsiTheme="minorHAnsi" w:cstheme="minorBidi"/>
-        <w:kern w:val="2"/>
-        <w:sz w:val="21"/>
+        <w:sz w:val="22"/>
         <w:szCs w:val="22"/>
         <w:lang w:val="en-US" w:eastAsia="zh-CN" w:bidi="ar-SA"/>
       </w:rPr>
     </w:rPrDefault>
-    <w:pPrDefault/>
+    <w:pPrDefault>
+      <w:pPr>
+        <w:spacing w:after="160" w:line="259" w:lineRule="auto"/>
+      </w:pPr>
+    </w:pPrDefault>
   </w:docDefaults>
   <w:latentStyles w:defLockedState="0" w:defUIPriority="99" w:defSemiHidden="0" w:defUnhideWhenUsed="0" w:defQFormat="0" w:count="376">
     <w:lsdException w:name="Normal" w:uiPriority="0" w:qFormat="1"/>
@@ -2454,66 +2437,267 @@
     <w:lsdException w:name="Unresolved Mention" w:semiHidden="1" w:unhideWhenUsed="1"/>
     <w:lsdException w:name="Smart Link" w:semiHidden="1" w:unhideWhenUsed="1"/>
   </w:latentStyles>
-  <w:style w:type="paragraph" w:default="1" w:styleId="a">
+  <w:style w:type="paragraph" w:default="1" w:styleId="Normal">
     <w:name w:val="Normal"/>
     <w:qFormat/>
-    <w:pPr>
-      <w:widowControl w:val="0"/>
-      <w:jc w:val="both"/>
-    </w:pPr>
-  </w:style>
-  <w:style w:type="paragraph" w:styleId="1">
+    <w:rsid w:val="00174C78"/>
+  </w:style>
+  <w:style w:type="paragraph" w:styleId="Heading1">
     <w:name w:val="heading 1"/>
-    <w:basedOn w:val="a"/>
-    <w:next w:val="a"/>
-    <w:link w:val="10"/>
+    <w:basedOn w:val="Normal"/>
+    <w:next w:val="Normal"/>
+    <w:link w:val="Heading1Char"/>
     <w:uiPriority w:val="9"/>
     <w:qFormat/>
-    <w:rsid w:val="00DE3EE0"/>
+    <w:rsid w:val="00174C78"/>
     <w:pPr>
       <w:keepNext/>
       <w:keepLines/>
-      <w:spacing w:before="340" w:after="330" w:line="578" w:lineRule="auto"/>
+      <w:numPr>
+        <w:numId w:val="13"/>
+      </w:numPr>
+      <w:pBdr>
+        <w:bottom w:val="single" w:sz="4" w:space="1" w:color="595959" w:themeColor="text1" w:themeTint="A6"/>
+      </w:pBdr>
+      <w:spacing w:before="360"/>
       <w:outlineLvl w:val="0"/>
     </w:pPr>
     <w:rPr>
+      <w:rFonts w:asciiTheme="majorHAnsi" w:eastAsiaTheme="majorEastAsia" w:hAnsiTheme="majorHAnsi" w:cstheme="majorBidi"/>
       <w:b/>
       <w:bCs/>
-      <w:kern w:val="44"/>
-      <w:sz w:val="44"/>
-      <w:szCs w:val="44"/>
-    </w:rPr>
-  </w:style>
-  <w:style w:type="paragraph" w:styleId="2">
+      <w:smallCaps/>
+      <w:color w:val="000000" w:themeColor="text1"/>
+      <w:sz w:val="36"/>
+      <w:szCs w:val="36"/>
+    </w:rPr>
+  </w:style>
+  <w:style w:type="paragraph" w:styleId="Heading2">
     <w:name w:val="heading 2"/>
-    <w:basedOn w:val="a"/>
-    <w:next w:val="a"/>
-    <w:link w:val="20"/>
+    <w:basedOn w:val="Normal"/>
+    <w:next w:val="Normal"/>
+    <w:link w:val="Heading2Char"/>
     <w:uiPriority w:val="9"/>
     <w:unhideWhenUsed/>
     <w:qFormat/>
-    <w:rsid w:val="003300D7"/>
+    <w:rsid w:val="00174C78"/>
     <w:pPr>
       <w:keepNext/>
       <w:keepLines/>
-      <w:spacing w:before="260" w:after="260" w:line="416" w:lineRule="auto"/>
+      <w:numPr>
+        <w:ilvl w:val="1"/>
+        <w:numId w:val="13"/>
+      </w:numPr>
+      <w:spacing w:before="360" w:after="0"/>
       <w:outlineLvl w:val="1"/>
     </w:pPr>
     <w:rPr>
       <w:rFonts w:asciiTheme="majorHAnsi" w:eastAsiaTheme="majorEastAsia" w:hAnsiTheme="majorHAnsi" w:cstheme="majorBidi"/>
       <w:b/>
       <w:bCs/>
-      <w:sz w:val="32"/>
-      <w:szCs w:val="32"/>
-    </w:rPr>
-  </w:style>
-  <w:style w:type="character" w:default="1" w:styleId="a0">
+      <w:smallCaps/>
+      <w:color w:val="000000" w:themeColor="text1"/>
+      <w:sz w:val="28"/>
+      <w:szCs w:val="28"/>
+    </w:rPr>
+  </w:style>
+  <w:style w:type="paragraph" w:styleId="Heading3">
+    <w:name w:val="heading 3"/>
+    <w:basedOn w:val="Normal"/>
+    <w:next w:val="Normal"/>
+    <w:link w:val="Heading3Char"/>
+    <w:uiPriority w:val="9"/>
+    <w:unhideWhenUsed/>
+    <w:qFormat/>
+    <w:rsid w:val="00174C78"/>
+    <w:pPr>
+      <w:keepNext/>
+      <w:keepLines/>
+      <w:numPr>
+        <w:ilvl w:val="2"/>
+        <w:numId w:val="13"/>
+      </w:numPr>
+      <w:spacing w:before="200" w:after="0"/>
+      <w:outlineLvl w:val="2"/>
+    </w:pPr>
+    <w:rPr>
+      <w:rFonts w:asciiTheme="majorHAnsi" w:eastAsiaTheme="majorEastAsia" w:hAnsiTheme="majorHAnsi" w:cstheme="majorBidi"/>
+      <w:b/>
+      <w:bCs/>
+      <w:color w:val="000000" w:themeColor="text1"/>
+    </w:rPr>
+  </w:style>
+  <w:style w:type="paragraph" w:styleId="Heading4">
+    <w:name w:val="heading 4"/>
+    <w:basedOn w:val="Normal"/>
+    <w:next w:val="Normal"/>
+    <w:link w:val="Heading4Char"/>
+    <w:uiPriority w:val="9"/>
+    <w:semiHidden/>
+    <w:unhideWhenUsed/>
+    <w:qFormat/>
+    <w:rsid w:val="00174C78"/>
+    <w:pPr>
+      <w:keepNext/>
+      <w:keepLines/>
+      <w:numPr>
+        <w:ilvl w:val="3"/>
+        <w:numId w:val="13"/>
+      </w:numPr>
+      <w:spacing w:before="200" w:after="0"/>
+      <w:outlineLvl w:val="3"/>
+    </w:pPr>
+    <w:rPr>
+      <w:rFonts w:asciiTheme="majorHAnsi" w:eastAsiaTheme="majorEastAsia" w:hAnsiTheme="majorHAnsi" w:cstheme="majorBidi"/>
+      <w:b/>
+      <w:bCs/>
+      <w:i/>
+      <w:iCs/>
+      <w:color w:val="000000" w:themeColor="text1"/>
+    </w:rPr>
+  </w:style>
+  <w:style w:type="paragraph" w:styleId="Heading5">
+    <w:name w:val="heading 5"/>
+    <w:basedOn w:val="Normal"/>
+    <w:next w:val="Normal"/>
+    <w:link w:val="Heading5Char"/>
+    <w:uiPriority w:val="9"/>
+    <w:semiHidden/>
+    <w:unhideWhenUsed/>
+    <w:qFormat/>
+    <w:rsid w:val="00174C78"/>
+    <w:pPr>
+      <w:keepNext/>
+      <w:keepLines/>
+      <w:numPr>
+        <w:ilvl w:val="4"/>
+        <w:numId w:val="13"/>
+      </w:numPr>
+      <w:spacing w:before="200" w:after="0"/>
+      <w:outlineLvl w:val="4"/>
+    </w:pPr>
+    <w:rPr>
+      <w:rFonts w:asciiTheme="majorHAnsi" w:eastAsiaTheme="majorEastAsia" w:hAnsiTheme="majorHAnsi" w:cstheme="majorBidi"/>
+      <w:color w:val="17365D" w:themeColor="text2" w:themeShade="BF"/>
+    </w:rPr>
+  </w:style>
+  <w:style w:type="paragraph" w:styleId="Heading6">
+    <w:name w:val="heading 6"/>
+    <w:basedOn w:val="Normal"/>
+    <w:next w:val="Normal"/>
+    <w:link w:val="Heading6Char"/>
+    <w:uiPriority w:val="9"/>
+    <w:semiHidden/>
+    <w:unhideWhenUsed/>
+    <w:qFormat/>
+    <w:rsid w:val="00174C78"/>
+    <w:pPr>
+      <w:keepNext/>
+      <w:keepLines/>
+      <w:numPr>
+        <w:ilvl w:val="5"/>
+        <w:numId w:val="13"/>
+      </w:numPr>
+      <w:spacing w:before="200" w:after="0"/>
+      <w:outlineLvl w:val="5"/>
+    </w:pPr>
+    <w:rPr>
+      <w:rFonts w:asciiTheme="majorHAnsi" w:eastAsiaTheme="majorEastAsia" w:hAnsiTheme="majorHAnsi" w:cstheme="majorBidi"/>
+      <w:i/>
+      <w:iCs/>
+      <w:color w:val="17365D" w:themeColor="text2" w:themeShade="BF"/>
+    </w:rPr>
+  </w:style>
+  <w:style w:type="paragraph" w:styleId="Heading7">
+    <w:name w:val="heading 7"/>
+    <w:basedOn w:val="Normal"/>
+    <w:next w:val="Normal"/>
+    <w:link w:val="Heading7Char"/>
+    <w:uiPriority w:val="9"/>
+    <w:semiHidden/>
+    <w:unhideWhenUsed/>
+    <w:qFormat/>
+    <w:rsid w:val="00174C78"/>
+    <w:pPr>
+      <w:keepNext/>
+      <w:keepLines/>
+      <w:numPr>
+        <w:ilvl w:val="6"/>
+        <w:numId w:val="13"/>
+      </w:numPr>
+      <w:spacing w:before="200" w:after="0"/>
+      <w:outlineLvl w:val="6"/>
+    </w:pPr>
+    <w:rPr>
+      <w:rFonts w:asciiTheme="majorHAnsi" w:eastAsiaTheme="majorEastAsia" w:hAnsiTheme="majorHAnsi" w:cstheme="majorBidi"/>
+      <w:i/>
+      <w:iCs/>
+      <w:color w:val="404040" w:themeColor="text1" w:themeTint="BF"/>
+    </w:rPr>
+  </w:style>
+  <w:style w:type="paragraph" w:styleId="Heading8">
+    <w:name w:val="heading 8"/>
+    <w:basedOn w:val="Normal"/>
+    <w:next w:val="Normal"/>
+    <w:link w:val="Heading8Char"/>
+    <w:uiPriority w:val="9"/>
+    <w:semiHidden/>
+    <w:unhideWhenUsed/>
+    <w:qFormat/>
+    <w:rsid w:val="00174C78"/>
+    <w:pPr>
+      <w:keepNext/>
+      <w:keepLines/>
+      <w:numPr>
+        <w:ilvl w:val="7"/>
+        <w:numId w:val="13"/>
+      </w:numPr>
+      <w:spacing w:before="200" w:after="0"/>
+      <w:outlineLvl w:val="7"/>
+    </w:pPr>
+    <w:rPr>
+      <w:rFonts w:asciiTheme="majorHAnsi" w:eastAsiaTheme="majorEastAsia" w:hAnsiTheme="majorHAnsi" w:cstheme="majorBidi"/>
+      <w:color w:val="404040" w:themeColor="text1" w:themeTint="BF"/>
+      <w:sz w:val="20"/>
+      <w:szCs w:val="20"/>
+    </w:rPr>
+  </w:style>
+  <w:style w:type="paragraph" w:styleId="Heading9">
+    <w:name w:val="heading 9"/>
+    <w:basedOn w:val="Normal"/>
+    <w:next w:val="Normal"/>
+    <w:link w:val="Heading9Char"/>
+    <w:uiPriority w:val="9"/>
+    <w:semiHidden/>
+    <w:unhideWhenUsed/>
+    <w:qFormat/>
+    <w:rsid w:val="00174C78"/>
+    <w:pPr>
+      <w:keepNext/>
+      <w:keepLines/>
+      <w:numPr>
+        <w:ilvl w:val="8"/>
+        <w:numId w:val="13"/>
+      </w:numPr>
+      <w:spacing w:before="200" w:after="0"/>
+      <w:outlineLvl w:val="8"/>
+    </w:pPr>
+    <w:rPr>
+      <w:rFonts w:asciiTheme="majorHAnsi" w:eastAsiaTheme="majorEastAsia" w:hAnsiTheme="majorHAnsi" w:cstheme="majorBidi"/>
+      <w:i/>
+      <w:iCs/>
+      <w:color w:val="404040" w:themeColor="text1" w:themeTint="BF"/>
+      <w:sz w:val="20"/>
+      <w:szCs w:val="20"/>
+    </w:rPr>
+  </w:style>
+  <w:style w:type="character" w:default="1" w:styleId="DefaultParagraphFont">
     <w:name w:val="Default Paragraph Font"/>
     <w:uiPriority w:val="1"/>
     <w:semiHidden/>
     <w:unhideWhenUsed/>
   </w:style>
-  <w:style w:type="table" w:default="1" w:styleId="a1">
+  <w:style w:type="table" w:default="1" w:styleId="TableNormal">
     <w:name w:val="Normal Table"/>
     <w:uiPriority w:val="99"/>
     <w:semiHidden/>
@@ -2528,74 +2712,74 @@
       </w:tblCellMar>
     </w:tblPr>
   </w:style>
-  <w:style w:type="numbering" w:default="1" w:styleId="a2">
+  <w:style w:type="numbering" w:default="1" w:styleId="NoList">
     <w:name w:val="No List"/>
     <w:uiPriority w:val="99"/>
     <w:semiHidden/>
     <w:unhideWhenUsed/>
   </w:style>
-  <w:style w:type="character" w:customStyle="1" w:styleId="10">
-    <w:name w:val="标题 1 字符"/>
-    <w:basedOn w:val="a0"/>
-    <w:link w:val="1"/>
+  <w:style w:type="character" w:customStyle="1" w:styleId="Heading1Char">
+    <w:name w:val="Heading 1 Char"/>
+    <w:basedOn w:val="DefaultParagraphFont"/>
+    <w:link w:val="Heading1"/>
     <w:uiPriority w:val="9"/>
-    <w:rsid w:val="00DE3EE0"/>
-    <w:rPr>
-      <w:b/>
-      <w:bCs/>
-      <w:kern w:val="44"/>
-      <w:sz w:val="44"/>
-      <w:szCs w:val="44"/>
-    </w:rPr>
-  </w:style>
-  <w:style w:type="paragraph" w:styleId="a3">
-    <w:name w:val="Title"/>
-    <w:basedOn w:val="a"/>
-    <w:next w:val="a"/>
-    <w:link w:val="a4"/>
-    <w:uiPriority w:val="10"/>
-    <w:qFormat/>
-    <w:rsid w:val="00DE3EE0"/>
-    <w:pPr>
-      <w:spacing w:before="240" w:after="60"/>
-      <w:jc w:val="center"/>
-      <w:outlineLvl w:val="0"/>
-    </w:pPr>
+    <w:rsid w:val="00174C78"/>
     <w:rPr>
       <w:rFonts w:asciiTheme="majorHAnsi" w:eastAsiaTheme="majorEastAsia" w:hAnsiTheme="majorHAnsi" w:cstheme="majorBidi"/>
       <w:b/>
       <w:bCs/>
-      <w:sz w:val="32"/>
-      <w:szCs w:val="32"/>
-    </w:rPr>
-  </w:style>
-  <w:style w:type="character" w:customStyle="1" w:styleId="a4">
-    <w:name w:val="标题 字符"/>
-    <w:basedOn w:val="a0"/>
-    <w:link w:val="a3"/>
+      <w:smallCaps/>
+      <w:color w:val="000000" w:themeColor="text1"/>
+      <w:sz w:val="36"/>
+      <w:szCs w:val="36"/>
+    </w:rPr>
+  </w:style>
+  <w:style w:type="paragraph" w:styleId="Title">
+    <w:name w:val="Title"/>
+    <w:basedOn w:val="Normal"/>
+    <w:next w:val="Normal"/>
+    <w:link w:val="TitleChar"/>
     <w:uiPriority w:val="10"/>
-    <w:rsid w:val="00DE3EE0"/>
+    <w:qFormat/>
+    <w:rsid w:val="00174C78"/>
+    <w:pPr>
+      <w:spacing w:after="0" w:line="240" w:lineRule="auto"/>
+      <w:contextualSpacing/>
+    </w:pPr>
     <w:rPr>
       <w:rFonts w:asciiTheme="majorHAnsi" w:eastAsiaTheme="majorEastAsia" w:hAnsiTheme="majorHAnsi" w:cstheme="majorBidi"/>
-      <w:b/>
-      <w:bCs/>
-      <w:sz w:val="32"/>
-      <w:szCs w:val="32"/>
-    </w:rPr>
-  </w:style>
-  <w:style w:type="paragraph" w:styleId="a5">
+      <w:color w:val="000000" w:themeColor="text1"/>
+      <w:sz w:val="56"/>
+      <w:szCs w:val="56"/>
+    </w:rPr>
+  </w:style>
+  <w:style w:type="character" w:customStyle="1" w:styleId="TitleChar">
+    <w:name w:val="Title Char"/>
+    <w:basedOn w:val="DefaultParagraphFont"/>
+    <w:link w:val="Title"/>
+    <w:uiPriority w:val="10"/>
+    <w:rsid w:val="00174C78"/>
+    <w:rPr>
+      <w:rFonts w:asciiTheme="majorHAnsi" w:eastAsiaTheme="majorEastAsia" w:hAnsiTheme="majorHAnsi" w:cstheme="majorBidi"/>
+      <w:color w:val="000000" w:themeColor="text1"/>
+      <w:sz w:val="56"/>
+      <w:szCs w:val="56"/>
+    </w:rPr>
+  </w:style>
+  <w:style w:type="paragraph" w:styleId="ListParagraph">
     <w:name w:val="List Paragraph"/>
-    <w:basedOn w:val="a"/>
+    <w:basedOn w:val="Normal"/>
     <w:uiPriority w:val="34"/>
     <w:qFormat/>
     <w:rsid w:val="005E2C58"/>
     <w:pPr>
-      <w:ind w:firstLineChars="200" w:firstLine="420"/>
+      <w:ind w:left="720"/>
+      <w:contextualSpacing/>
     </w:pPr>
   </w:style>
-  <w:style w:type="table" w:styleId="a6">
+  <w:style w:type="table" w:styleId="TableGrid">
     <w:name w:val="Table Grid"/>
-    <w:basedOn w:val="a1"/>
+    <w:basedOn w:val="TableNormal"/>
     <w:uiPriority w:val="59"/>
     <w:unhideWhenUsed/>
     <w:rsid w:val="002A5096"/>
@@ -2610,9 +2794,9 @@
       </w:tblBorders>
     </w:tblPr>
   </w:style>
-  <w:style w:type="character" w:styleId="a7">
+  <w:style w:type="character" w:styleId="Hyperlink">
     <w:name w:val="Hyperlink"/>
-    <w:basedOn w:val="a0"/>
+    <w:basedOn w:val="DefaultParagraphFont"/>
     <w:uiPriority w:val="99"/>
     <w:unhideWhenUsed/>
     <w:rsid w:val="00E05E63"/>
@@ -2621,9 +2805,9 @@
       <w:u w:val="single"/>
     </w:rPr>
   </w:style>
-  <w:style w:type="character" w:styleId="a8">
+  <w:style w:type="character" w:styleId="UnresolvedMention">
     <w:name w:val="Unresolved Mention"/>
-    <w:basedOn w:val="a0"/>
+    <w:basedOn w:val="DefaultParagraphFont"/>
     <w:uiPriority w:val="99"/>
     <w:semiHidden/>
     <w:unhideWhenUsed/>
@@ -2633,19 +2817,342 @@
       <w:shd w:val="clear" w:color="auto" w:fill="E1DFDD"/>
     </w:rPr>
   </w:style>
-  <w:style w:type="character" w:customStyle="1" w:styleId="20">
-    <w:name w:val="标题 2 字符"/>
-    <w:basedOn w:val="a0"/>
-    <w:link w:val="2"/>
+  <w:style w:type="character" w:customStyle="1" w:styleId="Heading2Char">
+    <w:name w:val="Heading 2 Char"/>
+    <w:basedOn w:val="DefaultParagraphFont"/>
+    <w:link w:val="Heading2"/>
     <w:uiPriority w:val="9"/>
-    <w:rsid w:val="003300D7"/>
+    <w:rsid w:val="00174C78"/>
     <w:rPr>
       <w:rFonts w:asciiTheme="majorHAnsi" w:eastAsiaTheme="majorEastAsia" w:hAnsiTheme="majorHAnsi" w:cstheme="majorBidi"/>
       <w:b/>
       <w:bCs/>
-      <w:sz w:val="32"/>
-      <w:szCs w:val="32"/>
-    </w:rPr>
+      <w:smallCaps/>
+      <w:color w:val="000000" w:themeColor="text1"/>
+      <w:sz w:val="28"/>
+      <w:szCs w:val="28"/>
+    </w:rPr>
+  </w:style>
+  <w:style w:type="character" w:customStyle="1" w:styleId="Heading3Char">
+    <w:name w:val="Heading 3 Char"/>
+    <w:basedOn w:val="DefaultParagraphFont"/>
+    <w:link w:val="Heading3"/>
+    <w:uiPriority w:val="9"/>
+    <w:rsid w:val="00174C78"/>
+    <w:rPr>
+      <w:rFonts w:asciiTheme="majorHAnsi" w:eastAsiaTheme="majorEastAsia" w:hAnsiTheme="majorHAnsi" w:cstheme="majorBidi"/>
+      <w:b/>
+      <w:bCs/>
+      <w:color w:val="000000" w:themeColor="text1"/>
+    </w:rPr>
+  </w:style>
+  <w:style w:type="character" w:customStyle="1" w:styleId="Heading4Char">
+    <w:name w:val="Heading 4 Char"/>
+    <w:basedOn w:val="DefaultParagraphFont"/>
+    <w:link w:val="Heading4"/>
+    <w:uiPriority w:val="9"/>
+    <w:semiHidden/>
+    <w:rsid w:val="00174C78"/>
+    <w:rPr>
+      <w:rFonts w:asciiTheme="majorHAnsi" w:eastAsiaTheme="majorEastAsia" w:hAnsiTheme="majorHAnsi" w:cstheme="majorBidi"/>
+      <w:b/>
+      <w:bCs/>
+      <w:i/>
+      <w:iCs/>
+      <w:color w:val="000000" w:themeColor="text1"/>
+    </w:rPr>
+  </w:style>
+  <w:style w:type="character" w:customStyle="1" w:styleId="Heading5Char">
+    <w:name w:val="Heading 5 Char"/>
+    <w:basedOn w:val="DefaultParagraphFont"/>
+    <w:link w:val="Heading5"/>
+    <w:uiPriority w:val="9"/>
+    <w:semiHidden/>
+    <w:rsid w:val="00174C78"/>
+    <w:rPr>
+      <w:rFonts w:asciiTheme="majorHAnsi" w:eastAsiaTheme="majorEastAsia" w:hAnsiTheme="majorHAnsi" w:cstheme="majorBidi"/>
+      <w:color w:val="17365D" w:themeColor="text2" w:themeShade="BF"/>
+    </w:rPr>
+  </w:style>
+  <w:style w:type="character" w:customStyle="1" w:styleId="Heading6Char">
+    <w:name w:val="Heading 6 Char"/>
+    <w:basedOn w:val="DefaultParagraphFont"/>
+    <w:link w:val="Heading6"/>
+    <w:uiPriority w:val="9"/>
+    <w:semiHidden/>
+    <w:rsid w:val="00174C78"/>
+    <w:rPr>
+      <w:rFonts w:asciiTheme="majorHAnsi" w:eastAsiaTheme="majorEastAsia" w:hAnsiTheme="majorHAnsi" w:cstheme="majorBidi"/>
+      <w:i/>
+      <w:iCs/>
+      <w:color w:val="17365D" w:themeColor="text2" w:themeShade="BF"/>
+    </w:rPr>
+  </w:style>
+  <w:style w:type="character" w:customStyle="1" w:styleId="Heading7Char">
+    <w:name w:val="Heading 7 Char"/>
+    <w:basedOn w:val="DefaultParagraphFont"/>
+    <w:link w:val="Heading7"/>
+    <w:uiPriority w:val="9"/>
+    <w:semiHidden/>
+    <w:rsid w:val="00174C78"/>
+    <w:rPr>
+      <w:rFonts w:asciiTheme="majorHAnsi" w:eastAsiaTheme="majorEastAsia" w:hAnsiTheme="majorHAnsi" w:cstheme="majorBidi"/>
+      <w:i/>
+      <w:iCs/>
+      <w:color w:val="404040" w:themeColor="text1" w:themeTint="BF"/>
+    </w:rPr>
+  </w:style>
+  <w:style w:type="character" w:customStyle="1" w:styleId="Heading8Char">
+    <w:name w:val="Heading 8 Char"/>
+    <w:basedOn w:val="DefaultParagraphFont"/>
+    <w:link w:val="Heading8"/>
+    <w:uiPriority w:val="9"/>
+    <w:semiHidden/>
+    <w:rsid w:val="00174C78"/>
+    <w:rPr>
+      <w:rFonts w:asciiTheme="majorHAnsi" w:eastAsiaTheme="majorEastAsia" w:hAnsiTheme="majorHAnsi" w:cstheme="majorBidi"/>
+      <w:color w:val="404040" w:themeColor="text1" w:themeTint="BF"/>
+      <w:sz w:val="20"/>
+      <w:szCs w:val="20"/>
+    </w:rPr>
+  </w:style>
+  <w:style w:type="character" w:customStyle="1" w:styleId="Heading9Char">
+    <w:name w:val="Heading 9 Char"/>
+    <w:basedOn w:val="DefaultParagraphFont"/>
+    <w:link w:val="Heading9"/>
+    <w:uiPriority w:val="9"/>
+    <w:semiHidden/>
+    <w:rsid w:val="00174C78"/>
+    <w:rPr>
+      <w:rFonts w:asciiTheme="majorHAnsi" w:eastAsiaTheme="majorEastAsia" w:hAnsiTheme="majorHAnsi" w:cstheme="majorBidi"/>
+      <w:i/>
+      <w:iCs/>
+      <w:color w:val="404040" w:themeColor="text1" w:themeTint="BF"/>
+      <w:sz w:val="20"/>
+      <w:szCs w:val="20"/>
+    </w:rPr>
+  </w:style>
+  <w:style w:type="paragraph" w:styleId="Caption">
+    <w:name w:val="caption"/>
+    <w:basedOn w:val="Normal"/>
+    <w:next w:val="Normal"/>
+    <w:uiPriority w:val="35"/>
+    <w:semiHidden/>
+    <w:unhideWhenUsed/>
+    <w:qFormat/>
+    <w:rsid w:val="00174C78"/>
+    <w:pPr>
+      <w:spacing w:after="200" w:line="240" w:lineRule="auto"/>
+    </w:pPr>
+    <w:rPr>
+      <w:i/>
+      <w:iCs/>
+      <w:color w:val="1F497D" w:themeColor="text2"/>
+      <w:sz w:val="18"/>
+      <w:szCs w:val="18"/>
+    </w:rPr>
+  </w:style>
+  <w:style w:type="paragraph" w:styleId="Subtitle">
+    <w:name w:val="Subtitle"/>
+    <w:basedOn w:val="Normal"/>
+    <w:next w:val="Normal"/>
+    <w:link w:val="SubtitleChar"/>
+    <w:uiPriority w:val="11"/>
+    <w:qFormat/>
+    <w:rsid w:val="00174C78"/>
+    <w:pPr>
+      <w:numPr>
+        <w:ilvl w:val="1"/>
+      </w:numPr>
+    </w:pPr>
+    <w:rPr>
+      <w:color w:val="5A5A5A" w:themeColor="text1" w:themeTint="A5"/>
+      <w:spacing w:val="10"/>
+    </w:rPr>
+  </w:style>
+  <w:style w:type="character" w:customStyle="1" w:styleId="SubtitleChar">
+    <w:name w:val="Subtitle Char"/>
+    <w:basedOn w:val="DefaultParagraphFont"/>
+    <w:link w:val="Subtitle"/>
+    <w:uiPriority w:val="11"/>
+    <w:rsid w:val="00174C78"/>
+    <w:rPr>
+      <w:color w:val="5A5A5A" w:themeColor="text1" w:themeTint="A5"/>
+      <w:spacing w:val="10"/>
+    </w:rPr>
+  </w:style>
+  <w:style w:type="character" w:styleId="Strong">
+    <w:name w:val="Strong"/>
+    <w:basedOn w:val="DefaultParagraphFont"/>
+    <w:uiPriority w:val="22"/>
+    <w:qFormat/>
+    <w:rsid w:val="00174C78"/>
+    <w:rPr>
+      <w:b/>
+      <w:bCs/>
+      <w:color w:val="000000" w:themeColor="text1"/>
+    </w:rPr>
+  </w:style>
+  <w:style w:type="character" w:styleId="Emphasis">
+    <w:name w:val="Emphasis"/>
+    <w:basedOn w:val="DefaultParagraphFont"/>
+    <w:uiPriority w:val="20"/>
+    <w:qFormat/>
+    <w:rsid w:val="00174C78"/>
+    <w:rPr>
+      <w:i/>
+      <w:iCs/>
+      <w:color w:val="auto"/>
+    </w:rPr>
+  </w:style>
+  <w:style w:type="paragraph" w:styleId="NoSpacing">
+    <w:name w:val="No Spacing"/>
+    <w:uiPriority w:val="1"/>
+    <w:qFormat/>
+    <w:rsid w:val="00174C78"/>
+    <w:pPr>
+      <w:spacing w:after="0" w:line="240" w:lineRule="auto"/>
+    </w:pPr>
+  </w:style>
+  <w:style w:type="paragraph" w:styleId="Quote">
+    <w:name w:val="Quote"/>
+    <w:basedOn w:val="Normal"/>
+    <w:next w:val="Normal"/>
+    <w:link w:val="QuoteChar"/>
+    <w:uiPriority w:val="29"/>
+    <w:qFormat/>
+    <w:rsid w:val="00174C78"/>
+    <w:pPr>
+      <w:spacing w:before="160"/>
+      <w:ind w:left="720" w:right="720"/>
+    </w:pPr>
+    <w:rPr>
+      <w:i/>
+      <w:iCs/>
+      <w:color w:val="000000" w:themeColor="text1"/>
+    </w:rPr>
+  </w:style>
+  <w:style w:type="character" w:customStyle="1" w:styleId="QuoteChar">
+    <w:name w:val="Quote Char"/>
+    <w:basedOn w:val="DefaultParagraphFont"/>
+    <w:link w:val="Quote"/>
+    <w:uiPriority w:val="29"/>
+    <w:rsid w:val="00174C78"/>
+    <w:rPr>
+      <w:i/>
+      <w:iCs/>
+      <w:color w:val="000000" w:themeColor="text1"/>
+    </w:rPr>
+  </w:style>
+  <w:style w:type="paragraph" w:styleId="IntenseQuote">
+    <w:name w:val="Intense Quote"/>
+    <w:basedOn w:val="Normal"/>
+    <w:next w:val="Normal"/>
+    <w:link w:val="IntenseQuoteChar"/>
+    <w:uiPriority w:val="30"/>
+    <w:qFormat/>
+    <w:rsid w:val="00174C78"/>
+    <w:pPr>
+      <w:pBdr>
+        <w:top w:val="single" w:sz="24" w:space="1" w:color="F2F2F2" w:themeColor="background1" w:themeShade="F2"/>
+        <w:bottom w:val="single" w:sz="24" w:space="1" w:color="F2F2F2" w:themeColor="background1" w:themeShade="F2"/>
+      </w:pBdr>
+      <w:shd w:val="clear" w:color="auto" w:fill="F2F2F2" w:themeFill="background1" w:themeFillShade="F2"/>
+      <w:spacing w:before="240" w:after="240"/>
+      <w:ind w:left="936" w:right="936"/>
+      <w:jc w:val="center"/>
+    </w:pPr>
+    <w:rPr>
+      <w:color w:val="000000" w:themeColor="text1"/>
+    </w:rPr>
+  </w:style>
+  <w:style w:type="character" w:customStyle="1" w:styleId="IntenseQuoteChar">
+    <w:name w:val="Intense Quote Char"/>
+    <w:basedOn w:val="DefaultParagraphFont"/>
+    <w:link w:val="IntenseQuote"/>
+    <w:uiPriority w:val="30"/>
+    <w:rsid w:val="00174C78"/>
+    <w:rPr>
+      <w:color w:val="000000" w:themeColor="text1"/>
+      <w:shd w:val="clear" w:color="auto" w:fill="F2F2F2" w:themeFill="background1" w:themeFillShade="F2"/>
+    </w:rPr>
+  </w:style>
+  <w:style w:type="character" w:styleId="SubtleEmphasis">
+    <w:name w:val="Subtle Emphasis"/>
+    <w:basedOn w:val="DefaultParagraphFont"/>
+    <w:uiPriority w:val="19"/>
+    <w:qFormat/>
+    <w:rsid w:val="00174C78"/>
+    <w:rPr>
+      <w:i/>
+      <w:iCs/>
+      <w:color w:val="404040" w:themeColor="text1" w:themeTint="BF"/>
+    </w:rPr>
+  </w:style>
+  <w:style w:type="character" w:styleId="IntenseEmphasis">
+    <w:name w:val="Intense Emphasis"/>
+    <w:basedOn w:val="DefaultParagraphFont"/>
+    <w:uiPriority w:val="21"/>
+    <w:qFormat/>
+    <w:rsid w:val="00174C78"/>
+    <w:rPr>
+      <w:b/>
+      <w:bCs/>
+      <w:i/>
+      <w:iCs/>
+      <w:caps/>
+    </w:rPr>
+  </w:style>
+  <w:style w:type="character" w:styleId="SubtleReference">
+    <w:name w:val="Subtle Reference"/>
+    <w:basedOn w:val="DefaultParagraphFont"/>
+    <w:uiPriority w:val="31"/>
+    <w:qFormat/>
+    <w:rsid w:val="00174C78"/>
+    <w:rPr>
+      <w:smallCaps/>
+      <w:color w:val="404040" w:themeColor="text1" w:themeTint="BF"/>
+      <w:u w:val="single" w:color="7F7F7F" w:themeColor="text1" w:themeTint="80"/>
+    </w:rPr>
+  </w:style>
+  <w:style w:type="character" w:styleId="IntenseReference">
+    <w:name w:val="Intense Reference"/>
+    <w:basedOn w:val="DefaultParagraphFont"/>
+    <w:uiPriority w:val="32"/>
+    <w:qFormat/>
+    <w:rsid w:val="00174C78"/>
+    <w:rPr>
+      <w:b/>
+      <w:bCs/>
+      <w:smallCaps/>
+      <w:u w:val="single"/>
+    </w:rPr>
+  </w:style>
+  <w:style w:type="character" w:styleId="BookTitle">
+    <w:name w:val="Book Title"/>
+    <w:basedOn w:val="DefaultParagraphFont"/>
+    <w:uiPriority w:val="33"/>
+    <w:qFormat/>
+    <w:rsid w:val="00174C78"/>
+    <w:rPr>
+      <w:b w:val="0"/>
+      <w:bCs w:val="0"/>
+      <w:smallCaps/>
+      <w:spacing w:val="5"/>
+    </w:rPr>
+  </w:style>
+  <w:style w:type="paragraph" w:styleId="TOCHeading">
+    <w:name w:val="TOC Heading"/>
+    <w:basedOn w:val="Heading1"/>
+    <w:next w:val="Normal"/>
+    <w:uiPriority w:val="39"/>
+    <w:semiHidden/>
+    <w:unhideWhenUsed/>
+    <w:qFormat/>
+    <w:rsid w:val="00174C78"/>
+    <w:pPr>
+      <w:outlineLvl w:val="9"/>
+    </w:pPr>
   </w:style>
 </w:styles>
 </file>

</xml_diff>